<commit_message>
wireframe and brief complete
</commit_message>
<xml_diff>
--- a/projet/CDC/marieb-portfolio-CDC.docx
+++ b/projet/CDC/marieb-portfolio-CDC.docx
@@ -266,6 +266,25 @@
           <w:rFonts w:ascii="Arial" w:hAnsi="Arial" w:cs="Arial"/>
         </w:rPr>
         <w:t xml:space="preserve"> with five section: the welcoming section, skill section, portfolio and contact form.</w:t>
+      </w:r>
+    </w:p>
+    <w:p>
+      <w:pPr>
+        <w:rPr>
+          <w:rFonts w:ascii="Arial" w:hAnsi="Arial" w:cs="Arial"/>
+        </w:rPr>
+      </w:pPr>
+      <w:r>
+        <w:rPr>
+          <w:rFonts w:ascii="Arial" w:hAnsi="Arial" w:cs="Arial"/>
+        </w:rPr>
+        <w:t>It will be an horizontal web page, and s</w:t>
+      </w:r>
+      <w:r>
+        <w:rPr>
+          <w:rFonts w:ascii="Arial" w:hAnsi="Arial" w:cs="Arial"/>
+        </w:rPr>
+        <w:t>croll will allow to slide from left to right side on the page.</w:t>
       </w:r>
       <w:bookmarkStart w:id="0" w:name="_GoBack"/>
       <w:bookmarkEnd w:id="0"/>

</xml_diff>